<commit_message>
add DescriptivQuestion to project
</commit_message>
<xml_diff>
--- a/public/templates/exam_template.docx
+++ b/public/templates/exam_template.docx
@@ -40,7 +40,13 @@
     </w:p>
     <w:p>
       <w:r>
-        <w:t>Descriptive Answer: ${descriptive_answer_1}</w:t>
+        <w:t>Descriptive Answer: ${</w:t>
+      </w:r>
+      <w:r>
+        <w:t>explanation</w:t>
+      </w:r>
+      <w:r>
+        <w:t>_1}</w:t>
       </w:r>
     </w:p>
     <w:p/>
@@ -87,7 +93,24 @@
         </w:rPr>
       </w:pPr>
       <w:r>
-        <w:t>Descriptive Answer: ${descriptive_answer_2}</w:t>
+        <w:t xml:space="preserve">Descriptive Answer: </w:t>
+      </w:r>
+      <w:proofErr w:type="gramStart"/>
+      <w:r>
+        <w:t>${</w:t>
+      </w:r>
+      <w:r>
+        <w:t xml:space="preserve"> </w:t>
+      </w:r>
+      <w:r>
+        <w:t>explanation</w:t>
+      </w:r>
+      <w:proofErr w:type="gramEnd"/>
+      <w:r>
+        <w:t xml:space="preserve"> </w:t>
+      </w:r>
+      <w:r>
+        <w:t>_2}</w:t>
       </w:r>
     </w:p>
     <w:sectPr>
@@ -634,6 +657,54 @@
       <w:contextualSpacing/>
     </w:pPr>
   </w:style>
+  <w:style w:type="paragraph" w:styleId="HTMLPreformatted">
+    <w:name w:val="HTML Preformatted"/>
+    <w:basedOn w:val="Normal"/>
+    <w:link w:val="HTMLPreformattedChar"/>
+    <w:uiPriority w:val="99"/>
+    <w:semiHidden/>
+    <w:unhideWhenUsed/>
+    <w:rsid w:val="001D5B5C"/>
+    <w:pPr>
+      <w:tabs>
+        <w:tab w:val="left" w:pos="916"/>
+        <w:tab w:val="left" w:pos="1832"/>
+        <w:tab w:val="left" w:pos="2748"/>
+        <w:tab w:val="left" w:pos="3664"/>
+        <w:tab w:val="left" w:pos="4580"/>
+        <w:tab w:val="left" w:pos="5496"/>
+        <w:tab w:val="left" w:pos="6412"/>
+        <w:tab w:val="left" w:pos="7328"/>
+        <w:tab w:val="left" w:pos="8244"/>
+        <w:tab w:val="left" w:pos="9160"/>
+        <w:tab w:val="left" w:pos="10076"/>
+        <w:tab w:val="left" w:pos="10992"/>
+        <w:tab w:val="left" w:pos="11908"/>
+        <w:tab w:val="left" w:pos="12824"/>
+        <w:tab w:val="left" w:pos="13740"/>
+        <w:tab w:val="left" w:pos="14656"/>
+      </w:tabs>
+      <w:spacing w:after="0" w:line="240" w:lineRule="auto"/>
+    </w:pPr>
+    <w:rPr>
+      <w:rFonts w:ascii="Courier New" w:eastAsia="Times New Roman" w:hAnsi="Courier New" w:cs="Courier New"/>
+      <w:sz w:val="20"/>
+      <w:szCs w:val="20"/>
+    </w:rPr>
+  </w:style>
+  <w:style w:type="character" w:customStyle="1" w:styleId="HTMLPreformattedChar">
+    <w:name w:val="HTML Preformatted Char"/>
+    <w:basedOn w:val="DefaultParagraphFont"/>
+    <w:link w:val="HTMLPreformatted"/>
+    <w:uiPriority w:val="99"/>
+    <w:semiHidden/>
+    <w:rsid w:val="001D5B5C"/>
+    <w:rPr>
+      <w:rFonts w:ascii="Courier New" w:eastAsia="Times New Roman" w:hAnsi="Courier New" w:cs="Courier New"/>
+      <w:sz w:val="20"/>
+      <w:szCs w:val="20"/>
+    </w:rPr>
+  </w:style>
 </w:styles>
 </file>
 

</xml_diff>